<commit_message>
Added some small storyline changes
</commit_message>
<xml_diff>
--- a/Documents/Game_Design/Adventure_Tme_Storyline.docx
+++ b/Documents/Game_Design/Adventure_Tme_Storyline.docx
@@ -3489,7 +3489,41 @@
           <w:sz w:val="24"/>
           <w:szCs w:val="24"/>
         </w:rPr>
-        <w:t>Jake: It’s probably back in my bed I think. I’ll go look for it.</w:t>
+        <w:t xml:space="preserve">Jake: </w:t>
+      </w:r>
+      <w:proofErr w:type="gramStart"/>
+      <w:r>
+        <w:rPr>
+          <w:rFonts w:ascii="Palatino Linotype" w:hAnsi="Palatino Linotype"/>
+          <w:sz w:val="24"/>
+          <w:szCs w:val="24"/>
+        </w:rPr>
+        <w:t>It’</w:t>
+      </w:r>
+      <w:r>
+        <w:rPr>
+          <w:rFonts w:ascii="Palatino Linotype" w:hAnsi="Palatino Linotype"/>
+          <w:sz w:val="24"/>
+          <w:szCs w:val="24"/>
+        </w:rPr>
+        <w:t>s probably back</w:t>
+      </w:r>
+      <w:proofErr w:type="gramEnd"/>
+      <w:r>
+        <w:rPr>
+          <w:rFonts w:ascii="Palatino Linotype" w:hAnsi="Palatino Linotype"/>
+          <w:sz w:val="24"/>
+          <w:szCs w:val="24"/>
+        </w:rPr>
+        <w:t xml:space="preserve"> in a sandwich somewhere</w:t>
+      </w:r>
+      <w:r>
+        <w:rPr>
+          <w:rFonts w:ascii="Palatino Linotype" w:hAnsi="Palatino Linotype"/>
+          <w:sz w:val="24"/>
+          <w:szCs w:val="24"/>
+        </w:rPr>
+        <w:t>. I’ll go look for it.</w:t>
       </w:r>
     </w:p>
     <w:p>
@@ -3591,7 +3625,23 @@
           <w:sz w:val="24"/>
           <w:szCs w:val="24"/>
         </w:rPr>
-        <w:t>…. Bed I’m sorry! We will be together soon.</w:t>
+        <w:t>…. Sandwich</w:t>
+      </w:r>
+      <w:r>
+        <w:rPr>
+          <w:rFonts w:ascii="Palatino Linotype" w:hAnsi="Palatino Linotype"/>
+          <w:sz w:val="24"/>
+          <w:szCs w:val="24"/>
+        </w:rPr>
+        <w:t xml:space="preserve"> I’m sorry! We will be together soon</w:t>
+      </w:r>
+      <w:r>
+        <w:rPr>
+          <w:rFonts w:ascii="Palatino Linotype" w:hAnsi="Palatino Linotype"/>
+          <w:sz w:val="24"/>
+          <w:szCs w:val="24"/>
+        </w:rPr>
+        <w:t>, I WONT FORGET YOU!</w:t>
       </w:r>
     </w:p>
     <w:p>
@@ -3792,7 +3842,6 @@
           <w:szCs w:val="20"/>
           <w:shd w:val="clear" w:color="auto" w:fill="FFFFFF"/>
         </w:rPr>
-        <w:lastRenderedPageBreak/>
         <w:t>BMO: I’ll explain your new swap for you! Princess Bubblegum can be swapped to be pressing “3” (Pause until player presses “3”). Once she is swapped to, she can use science with the “A” button. Science has many uses, make sure to experiment with many hypotheses about its true purpose.</w:t>
       </w:r>
     </w:p>
@@ -4452,7 +4501,6 @@
           <w:szCs w:val="20"/>
           <w:shd w:val="clear" w:color="auto" w:fill="FFFFFF"/>
         </w:rPr>
-        <w:lastRenderedPageBreak/>
         <w:t xml:space="preserve">Bubblegum: I am sorry </w:t>
       </w:r>
       <w:proofErr w:type="spellStart"/>
@@ -4475,7 +4523,37 @@
           <w:szCs w:val="20"/>
           <w:shd w:val="clear" w:color="auto" w:fill="FFFFFF"/>
         </w:rPr>
-        <w:t xml:space="preserve"> but that experiment must be put on hold while I assist Finn and Jake with their quest to get my taxes. Now, if you will be so kind to hand me my chemistry set.</w:t>
+        <w:t>,</w:t>
+      </w:r>
+      <w:r>
+        <w:rPr>
+          <w:rFonts w:ascii="Georgia" w:eastAsia="Times New Roman" w:hAnsi="Georgia" w:cs="Arial"/>
+          <w:color w:val="000000"/>
+          <w:sz w:val="20"/>
+          <w:szCs w:val="20"/>
+          <w:shd w:val="clear" w:color="auto" w:fill="FFFFFF"/>
+        </w:rPr>
+        <w:t xml:space="preserve"> but that experiment must be put on hold while I assist Finn and Jake with their quest to get my taxes</w:t>
+      </w:r>
+      <w:r>
+        <w:rPr>
+          <w:rFonts w:ascii="Georgia" w:eastAsia="Times New Roman" w:hAnsi="Georgia" w:cs="Arial"/>
+          <w:color w:val="000000"/>
+          <w:sz w:val="20"/>
+          <w:szCs w:val="20"/>
+          <w:shd w:val="clear" w:color="auto" w:fill="FFFFFF"/>
+        </w:rPr>
+        <w:t>, uh, I mean Enchiridion</w:t>
+      </w:r>
+      <w:r>
+        <w:rPr>
+          <w:rFonts w:ascii="Georgia" w:eastAsia="Times New Roman" w:hAnsi="Georgia" w:cs="Arial"/>
+          <w:color w:val="000000"/>
+          <w:sz w:val="20"/>
+          <w:szCs w:val="20"/>
+          <w:shd w:val="clear" w:color="auto" w:fill="FFFFFF"/>
+        </w:rPr>
+        <w:t>. Now, if you will be so kind to hand me my chemistry set.</w:t>
       </w:r>
     </w:p>
     <w:p>
@@ -4519,7 +4597,37 @@
           <w:szCs w:val="20"/>
           <w:shd w:val="clear" w:color="auto" w:fill="FFFFFF"/>
         </w:rPr>
-        <w:t>: Never! Princess Bubblegum I will not allow you to waste precious brain cells and time we could be kissing with these baboons. By my calculations, you have a less than .01% chance of being able to defeat me so give up!</w:t>
+        <w:t>: Never! Princess Bubblegum I will not allow you to waste precious brain cells and time we cou</w:t>
+      </w:r>
+      <w:r>
+        <w:rPr>
+          <w:rFonts w:ascii="Georgia" w:eastAsia="Times New Roman" w:hAnsi="Georgia" w:cs="Arial"/>
+          <w:color w:val="000000"/>
+          <w:sz w:val="20"/>
+          <w:szCs w:val="20"/>
+          <w:shd w:val="clear" w:color="auto" w:fill="FFFFFF"/>
+        </w:rPr>
+        <w:t>ld be kissing!</w:t>
+      </w:r>
+      <w:r>
+        <w:rPr>
+          <w:rFonts w:ascii="Georgia" w:eastAsia="Times New Roman" w:hAnsi="Georgia" w:cs="Arial"/>
+          <w:color w:val="000000"/>
+          <w:sz w:val="20"/>
+          <w:szCs w:val="20"/>
+          <w:shd w:val="clear" w:color="auto" w:fill="FFFFFF"/>
+        </w:rPr>
+        <w:t xml:space="preserve"> By my calculations, you have a less than .01% chance</w:t>
+      </w:r>
+      <w:r>
+        <w:rPr>
+          <w:rFonts w:ascii="Georgia" w:eastAsia="Times New Roman" w:hAnsi="Georgia" w:cs="Arial"/>
+          <w:color w:val="000000"/>
+          <w:sz w:val="20"/>
+          <w:szCs w:val="20"/>
+          <w:shd w:val="clear" w:color="auto" w:fill="FFFFFF"/>
+        </w:rPr>
+        <w:t xml:space="preserve"> of being able to defeat me so surrender your beautiful succulent lips to me.</w:t>
       </w:r>
     </w:p>
     <w:p>
@@ -4553,19 +4661,30 @@
         </w:rPr>
         <w:t>Finn: Princess I will defend your honor in battle no matter the odds!</w:t>
       </w:r>
+    </w:p>
+    <w:p>
+      <w:pPr>
+        <w:rPr>
+          <w:rFonts w:ascii="Georgia" w:eastAsia="Times New Roman" w:hAnsi="Georgia" w:cs="Arial"/>
+          <w:color w:val="000000"/>
+          <w:sz w:val="20"/>
+          <w:szCs w:val="20"/>
+          <w:shd w:val="clear" w:color="auto" w:fill="FFFFFF"/>
+        </w:rPr>
+      </w:pPr>
+    </w:p>
+    <w:p>
+      <w:pPr>
+        <w:rPr>
+          <w:rFonts w:ascii="Georgia" w:eastAsia="Times New Roman" w:hAnsi="Georgia" w:cs="Arial"/>
+          <w:color w:val="000000"/>
+          <w:sz w:val="20"/>
+          <w:szCs w:val="20"/>
+          <w:shd w:val="clear" w:color="auto" w:fill="FFFFFF"/>
+        </w:rPr>
+      </w:pPr>
       <w:bookmarkStart w:id="0" w:name="_GoBack"/>
       <w:bookmarkEnd w:id="0"/>
-    </w:p>
-    <w:p>
-      <w:pPr>
-        <w:rPr>
-          <w:rFonts w:ascii="Georgia" w:eastAsia="Times New Roman" w:hAnsi="Georgia" w:cs="Arial"/>
-          <w:color w:val="000000"/>
-          <w:sz w:val="20"/>
-          <w:szCs w:val="20"/>
-          <w:shd w:val="clear" w:color="auto" w:fill="FFFFFF"/>
-        </w:rPr>
-      </w:pPr>
     </w:p>
     <w:p>
       <w:pPr>
@@ -5475,7 +5594,7 @@
 </file>
 
 <file path=customXml/itemProps1.xml><?xml version="1.0" encoding="utf-8"?>
-<ds:datastoreItem xmlns:ds="http://schemas.openxmlformats.org/officeDocument/2006/customXml" ds:itemID="{2CAC5B6D-1C92-45E6-8CFE-574DCDD1A154}">
+<ds:datastoreItem xmlns:ds="http://schemas.openxmlformats.org/officeDocument/2006/customXml" ds:itemID="{E80800AC-08B1-46D0-A450-3A0744FEB1B6}">
   <ds:schemaRefs>
     <ds:schemaRef ds:uri="http://schemas.openxmlformats.org/officeDocument/2006/bibliography"/>
   </ds:schemaRefs>

</xml_diff>

<commit_message>
new worms added, storyline small changes
</commit_message>
<xml_diff>
--- a/Documents/Game_Design/Adventure_Tme_Storyline.docx
+++ b/Documents/Game_Design/Adventure_Tme_Storyline.docx
@@ -253,6 +253,46 @@
     <w:p>
       <w:pPr>
         <w:spacing w:after="0" w:line="240" w:lineRule="auto"/>
+        <w:jc w:val="center"/>
+        <w:rPr>
+          <w:rFonts w:ascii="Palatino Linotype" w:hAnsi="Palatino Linotype"/>
+          <w:sz w:val="24"/>
+          <w:szCs w:val="24"/>
+        </w:rPr>
+      </w:pPr>
+      <w:r>
+        <w:rPr>
+          <w:rFonts w:ascii="Palatino Linotype" w:hAnsi="Palatino Linotype"/>
+          <w:sz w:val="24"/>
+          <w:szCs w:val="24"/>
+        </w:rPr>
+        <w:t>BMO</w:t>
+      </w:r>
+    </w:p>
+    <w:p>
+      <w:pPr>
+        <w:spacing w:after="0" w:line="240" w:lineRule="auto"/>
+        <w:jc w:val="center"/>
+        <w:rPr>
+          <w:rFonts w:ascii="Palatino Linotype" w:hAnsi="Palatino Linotype"/>
+          <w:sz w:val="24"/>
+          <w:szCs w:val="24"/>
+        </w:rPr>
+      </w:pPr>
+      <w:proofErr w:type="spellStart"/>
+      <w:r>
+        <w:rPr>
+          <w:rFonts w:ascii="Palatino Linotype" w:hAnsi="Palatino Linotype"/>
+          <w:sz w:val="24"/>
+          <w:szCs w:val="24"/>
+        </w:rPr>
+        <w:t>Ricardio</w:t>
+      </w:r>
+      <w:proofErr w:type="spellEnd"/>
+    </w:p>
+    <w:p>
+      <w:pPr>
+        <w:spacing w:after="0" w:line="240" w:lineRule="auto"/>
         <w:rPr>
           <w:rFonts w:ascii="Palatino Linotype" w:hAnsi="Palatino Linotype"/>
           <w:sz w:val="24"/>
@@ -420,7 +460,23 @@
           <w:sz w:val="24"/>
           <w:szCs w:val="24"/>
         </w:rPr>
-        <w:t xml:space="preserve">Well, I was trying to summon an Astral Beast with my mind but it didn’t work. </w:t>
+        <w:t>Well, I was trying to summon an Astral Beast with my mind</w:t>
+      </w:r>
+      <w:r>
+        <w:rPr>
+          <w:rFonts w:ascii="Palatino Linotype" w:hAnsi="Palatino Linotype"/>
+          <w:sz w:val="24"/>
+          <w:szCs w:val="24"/>
+        </w:rPr>
+        <w:t>,</w:t>
+      </w:r>
+      <w:r>
+        <w:rPr>
+          <w:rFonts w:ascii="Palatino Linotype" w:hAnsi="Palatino Linotype"/>
+          <w:sz w:val="24"/>
+          <w:szCs w:val="24"/>
+        </w:rPr>
+        <w:t xml:space="preserve"> but it didn’t work. </w:t>
       </w:r>
       <w:r>
         <w:rPr>
@@ -693,6 +749,7 @@
           <w:sz w:val="24"/>
           <w:szCs w:val="24"/>
         </w:rPr>
+        <w:lastRenderedPageBreak/>
         <w:t>Finn</w:t>
       </w:r>
       <w:r>
@@ -729,7 +786,6 @@
           <w:sz w:val="24"/>
           <w:szCs w:val="24"/>
         </w:rPr>
-        <w:lastRenderedPageBreak/>
         <w:t>BMO: Well……… I was working on a super cool new game.  But I don’t think you guys can handle it yet.</w:t>
       </w:r>
     </w:p>
@@ -861,7 +917,159 @@
           <w:sz w:val="24"/>
           <w:szCs w:val="24"/>
         </w:rPr>
-        <w:t>Finn: There is only one game I will be beating and it will not involve tiaras. BMO zap me in.</w:t>
+        <w:t xml:space="preserve">Finn: There is only one game I will be beating </w:t>
+      </w:r>
+      <w:r>
+        <w:rPr>
+          <w:rFonts w:ascii="Palatino Linotype" w:hAnsi="Palatino Linotype"/>
+          <w:sz w:val="24"/>
+          <w:szCs w:val="24"/>
+        </w:rPr>
+        <w:t>and it will not involve tiaras.</w:t>
+      </w:r>
+    </w:p>
+    <w:p>
+      <w:pPr>
+        <w:spacing w:after="0" w:line="240" w:lineRule="auto"/>
+        <w:rPr>
+          <w:rFonts w:ascii="Palatino Linotype" w:hAnsi="Palatino Linotype"/>
+          <w:sz w:val="24"/>
+          <w:szCs w:val="24"/>
+        </w:rPr>
+      </w:pPr>
+    </w:p>
+    <w:p>
+      <w:pPr>
+        <w:spacing w:after="0" w:line="240" w:lineRule="auto"/>
+        <w:rPr>
+          <w:rFonts w:ascii="Palatino Linotype" w:hAnsi="Palatino Linotype"/>
+          <w:sz w:val="24"/>
+          <w:szCs w:val="24"/>
+        </w:rPr>
+      </w:pPr>
+      <w:r>
+        <w:rPr>
+          <w:rFonts w:ascii="Palatino Linotype" w:hAnsi="Palatino Linotype"/>
+          <w:sz w:val="24"/>
+          <w:szCs w:val="24"/>
+        </w:rPr>
+        <w:t xml:space="preserve">Jake: Aw man Finn, why do you always have to be such </w:t>
+      </w:r>
+      <w:proofErr w:type="gramStart"/>
+      <w:r>
+        <w:rPr>
+          <w:rFonts w:ascii="Palatino Linotype" w:hAnsi="Palatino Linotype"/>
+          <w:sz w:val="24"/>
+          <w:szCs w:val="24"/>
+        </w:rPr>
+        <w:t xml:space="preserve">a </w:t>
+      </w:r>
+      <w:proofErr w:type="spellStart"/>
+      <w:r>
+        <w:rPr>
+          <w:rFonts w:ascii="Palatino Linotype" w:hAnsi="Palatino Linotype"/>
+          <w:sz w:val="24"/>
+          <w:szCs w:val="24"/>
+        </w:rPr>
+        <w:t>pooty</w:t>
+      </w:r>
+      <w:proofErr w:type="spellEnd"/>
+      <w:proofErr w:type="gramEnd"/>
+      <w:r>
+        <w:rPr>
+          <w:rFonts w:ascii="Palatino Linotype" w:hAnsi="Palatino Linotype"/>
+          <w:sz w:val="24"/>
+          <w:szCs w:val="24"/>
+        </w:rPr>
+        <w:t xml:space="preserve"> booty.</w:t>
+      </w:r>
+    </w:p>
+    <w:p>
+      <w:pPr>
+        <w:spacing w:after="0" w:line="240" w:lineRule="auto"/>
+        <w:rPr>
+          <w:rFonts w:ascii="Palatino Linotype" w:hAnsi="Palatino Linotype"/>
+          <w:sz w:val="24"/>
+          <w:szCs w:val="24"/>
+        </w:rPr>
+      </w:pPr>
+    </w:p>
+    <w:p>
+      <w:pPr>
+        <w:spacing w:after="0" w:line="240" w:lineRule="auto"/>
+        <w:rPr>
+          <w:rFonts w:ascii="Palatino Linotype" w:hAnsi="Palatino Linotype"/>
+          <w:sz w:val="24"/>
+          <w:szCs w:val="24"/>
+        </w:rPr>
+      </w:pPr>
+      <w:r>
+        <w:rPr>
+          <w:rFonts w:ascii="Palatino Linotype" w:hAnsi="Palatino Linotype"/>
+          <w:sz w:val="24"/>
+          <w:szCs w:val="24"/>
+        </w:rPr>
+        <w:t xml:space="preserve">Finn: No way man, “Princess Rainbow Shopping” is only for super </w:t>
+      </w:r>
+      <w:proofErr w:type="spellStart"/>
+      <w:r>
+        <w:rPr>
+          <w:rFonts w:ascii="Palatino Linotype" w:hAnsi="Palatino Linotype"/>
+          <w:sz w:val="24"/>
+          <w:szCs w:val="24"/>
+        </w:rPr>
+        <w:t>ultra nerds</w:t>
+      </w:r>
+      <w:proofErr w:type="spellEnd"/>
+      <w:r>
+        <w:rPr>
+          <w:rFonts w:ascii="Palatino Linotype" w:hAnsi="Palatino Linotype"/>
+          <w:sz w:val="24"/>
+          <w:szCs w:val="24"/>
+        </w:rPr>
+        <w:t xml:space="preserve"> who do not understand life outside of </w:t>
+      </w:r>
+      <w:r>
+        <w:rPr>
+          <w:rFonts w:ascii="Palatino Linotype" w:hAnsi="Palatino Linotype"/>
+          <w:sz w:val="24"/>
+          <w:szCs w:val="24"/>
+        </w:rPr>
+        <w:t>the</w:t>
+      </w:r>
+      <w:r>
+        <w:rPr>
+          <w:rFonts w:ascii="Palatino Linotype" w:hAnsi="Palatino Linotype"/>
+          <w:sz w:val="24"/>
+          <w:szCs w:val="24"/>
+        </w:rPr>
+        <w:t xml:space="preserve"> nerd universe.</w:t>
+      </w:r>
+      <w:r>
+        <w:rPr>
+          <w:rFonts w:ascii="Palatino Linotype" w:hAnsi="Palatino Linotype"/>
+          <w:sz w:val="24"/>
+          <w:szCs w:val="24"/>
+        </w:rPr>
+        <w:t xml:space="preserve"> BMO zap me in to the super cool new video game that doesn’t involve </w:t>
+      </w:r>
+      <w:proofErr w:type="spellStart"/>
+      <w:r>
+        <w:rPr>
+          <w:rFonts w:ascii="Palatino Linotype" w:hAnsi="Palatino Linotype"/>
+          <w:sz w:val="24"/>
+          <w:szCs w:val="24"/>
+        </w:rPr>
+        <w:t>tiarras</w:t>
+      </w:r>
+      <w:proofErr w:type="spellEnd"/>
+      <w:r>
+        <w:rPr>
+          <w:rFonts w:ascii="Palatino Linotype" w:hAnsi="Palatino Linotype"/>
+          <w:sz w:val="24"/>
+          <w:szCs w:val="24"/>
+        </w:rPr>
+        <w:t>.</w:t>
       </w:r>
     </w:p>
     <w:p>
@@ -1016,7 +1224,23 @@
           <w:sz w:val="24"/>
           <w:szCs w:val="24"/>
         </w:rPr>
-        <w:t xml:space="preserve"> However, I’ve hidden the Enchiridion deep inside the most dangerous place. If you are a true adventure and hero you will have to rescue it so you can finally learn all of its secrets.</w:t>
+        <w:t xml:space="preserve"> However, I’ve hidden the Enchiridion deep inside the most dangerous place. If you are a true adventure</w:t>
+      </w:r>
+      <w:r>
+        <w:rPr>
+          <w:rFonts w:ascii="Palatino Linotype" w:hAnsi="Palatino Linotype"/>
+          <w:sz w:val="24"/>
+          <w:szCs w:val="24"/>
+        </w:rPr>
+        <w:t>r</w:t>
+      </w:r>
+      <w:r>
+        <w:rPr>
+          <w:rFonts w:ascii="Palatino Linotype" w:hAnsi="Palatino Linotype"/>
+          <w:sz w:val="24"/>
+          <w:szCs w:val="24"/>
+        </w:rPr>
+        <w:t xml:space="preserve"> and hero you will have to rescue it so you can finally learn all of its secrets.</w:t>
       </w:r>
       <w:r>
         <w:rPr>
@@ -1323,7 +1547,6 @@
           <w:sz w:val="24"/>
           <w:szCs w:val="24"/>
         </w:rPr>
-        <w:lastRenderedPageBreak/>
         <w:t>Finn: Jake! What are you doing here?</w:t>
       </w:r>
     </w:p>
@@ -2303,8 +2526,18 @@
           <w:sz w:val="24"/>
           <w:szCs w:val="24"/>
         </w:rPr>
-        <w:t>Ice King: I am an old man and stealing princesses is hard work you know. Especially since you two always are trying to stop me</w:t>
-      </w:r>
+        <w:t xml:space="preserve">Ice King: I am an old man and stealing princesses is hard work you know. Especially since you two always </w:t>
+      </w:r>
+      <w:r>
+        <w:rPr>
+          <w:rFonts w:ascii="Palatino Linotype" w:hAnsi="Palatino Linotype"/>
+          <w:sz w:val="24"/>
+          <w:szCs w:val="24"/>
+        </w:rPr>
+        <w:t>princess blocking me</w:t>
+      </w:r>
+      <w:bookmarkStart w:id="0" w:name="_GoBack"/>
+      <w:bookmarkEnd w:id="0"/>
       <w:r>
         <w:rPr>
           <w:rFonts w:ascii="Palatino Linotype" w:hAnsi="Palatino Linotype"/>
@@ -2594,7 +2827,6 @@
           <w:sz w:val="24"/>
           <w:szCs w:val="24"/>
         </w:rPr>
-        <w:lastRenderedPageBreak/>
         <w:t>Jake: FINN! I just remembered where the Enchiridion is!</w:t>
       </w:r>
     </w:p>
@@ -3204,6 +3436,7 @@
           <w:sz w:val="24"/>
           <w:szCs w:val="24"/>
         </w:rPr>
+        <w:lastRenderedPageBreak/>
         <w:t>Bubblegum: You guys can’t leave the Candy Kingdom on tax day. Now pay up</w:t>
       </w:r>
       <w:r>
@@ -3276,16 +3509,7 @@
           <w:sz w:val="24"/>
           <w:szCs w:val="24"/>
         </w:rPr>
-        <w:t xml:space="preserve">Jake: Not very math at all. I was having a dream where I was eating a sandwich but then the sandwich was all like “stop eating me bro, I thought we were bros” and I was </w:t>
-      </w:r>
-      <w:r>
-        <w:rPr>
-          <w:rFonts w:ascii="Palatino Linotype" w:hAnsi="Palatino Linotype"/>
-          <w:sz w:val="24"/>
-          <w:szCs w:val="24"/>
-        </w:rPr>
-        <w:lastRenderedPageBreak/>
-        <w:t xml:space="preserve">all like “bro…..” and the sandwich was all like “bro…” and then we had a wrestling match, and went to the beach, and held a concert, and </w:t>
+        <w:t xml:space="preserve">Jake: Not very math at all. I was having a dream where I was eating a sandwich but then the sandwich was all like “stop eating me bro, I thought we were bros” and I was all like “bro…..” and the sandwich was all like “bro…” and then we had a wrestling match, and went to the beach, and held a concert, and </w:t>
       </w:r>
       <w:r>
         <w:rPr>
@@ -3704,6 +3928,7 @@
           <w:szCs w:val="20"/>
           <w:shd w:val="clear" w:color="auto" w:fill="FFFFFF"/>
         </w:rPr>
+        <w:lastRenderedPageBreak/>
         <w:t>Methionylalanylthreonylserylarginylglycylal</w:t>
       </w:r>
       <w:r>
@@ -4332,6 +4557,7 @@
           <w:szCs w:val="20"/>
           <w:shd w:val="clear" w:color="auto" w:fill="FFFFFF"/>
         </w:rPr>
+        <w:lastRenderedPageBreak/>
         <w:t>Ricardio</w:t>
       </w:r>
       <w:proofErr w:type="spellEnd"/>
@@ -4683,8 +4909,6 @@
           <w:shd w:val="clear" w:color="auto" w:fill="FFFFFF"/>
         </w:rPr>
       </w:pPr>
-      <w:bookmarkStart w:id="0" w:name="_GoBack"/>
-      <w:bookmarkEnd w:id="0"/>
     </w:p>
     <w:p>
       <w:pPr>
@@ -5594,7 +5818,7 @@
 </file>
 
 <file path=customXml/itemProps1.xml><?xml version="1.0" encoding="utf-8"?>
-<ds:datastoreItem xmlns:ds="http://schemas.openxmlformats.org/officeDocument/2006/customXml" ds:itemID="{E80800AC-08B1-46D0-A450-3A0744FEB1B6}">
+<ds:datastoreItem xmlns:ds="http://schemas.openxmlformats.org/officeDocument/2006/customXml" ds:itemID="{83C052FE-4FA5-45B0-A4C3-11987D48D5B8}">
   <ds:schemaRefs>
     <ds:schemaRef ds:uri="http://schemas.openxmlformats.org/officeDocument/2006/bibliography"/>
   </ds:schemaRefs>

</xml_diff>

<commit_message>
storyline + ricardio platform lengths changed
</commit_message>
<xml_diff>
--- a/Documents/Game_Design/Adventure_Tme_Storyline.docx
+++ b/Documents/Game_Design/Adventure_Tme_Storyline.docx
@@ -5717,17 +5717,17 @@
           <w:szCs w:val="20"/>
           <w:shd w:val="clear" w:color="auto" w:fill="FFFFFF"/>
         </w:rPr>
-        <w:t>LSP: (aside) I’</w:t>
-      </w:r>
-      <w:r>
-        <w:rPr>
-          <w:rFonts w:ascii="Georgia" w:eastAsia="Times New Roman" w:hAnsi="Georgia" w:cs="Arial"/>
-          <w:color w:val="000000"/>
-          <w:sz w:val="20"/>
-          <w:szCs w:val="20"/>
-          <w:shd w:val="clear" w:color="auto" w:fill="FFFFFF"/>
-        </w:rPr>
-        <w:t xml:space="preserve">m totally </w:t>
+        <w:t xml:space="preserve">LSP: </w:t>
+      </w:r>
+      <w:r>
+        <w:rPr>
+          <w:rFonts w:ascii="Georgia" w:eastAsia="Times New Roman" w:hAnsi="Georgia" w:cs="Arial"/>
+          <w:color w:val="000000"/>
+          <w:sz w:val="20"/>
+          <w:szCs w:val="20"/>
+          <w:shd w:val="clear" w:color="auto" w:fill="FFFFFF"/>
+        </w:rPr>
+        <w:t xml:space="preserve">I’m totally </w:t>
       </w:r>
       <w:proofErr w:type="spellStart"/>
       <w:r>
@@ -5749,17 +5749,49 @@
           <w:szCs w:val="20"/>
           <w:shd w:val="clear" w:color="auto" w:fill="FFFFFF"/>
         </w:rPr>
-        <w:t xml:space="preserve"> get Finn into Lumpy Space and lump up on him</w:t>
-      </w:r>
-      <w:r>
-        <w:rPr>
-          <w:rFonts w:ascii="Georgia" w:eastAsia="Times New Roman" w:hAnsi="Georgia" w:cs="Arial"/>
-          <w:color w:val="000000"/>
-          <w:sz w:val="20"/>
-          <w:szCs w:val="20"/>
-          <w:shd w:val="clear" w:color="auto" w:fill="FFFFFF"/>
-        </w:rPr>
-        <w:t xml:space="preserve"> and make Brad jealous.</w:t>
+        <w:t xml:space="preserve"> get Finn into Lumpy Space and lump up on him and make Brad jealous.</w:t>
+      </w:r>
+    </w:p>
+    <w:p>
+      <w:pPr>
+        <w:rPr>
+          <w:rFonts w:ascii="Georgia" w:eastAsia="Times New Roman" w:hAnsi="Georgia" w:cs="Arial"/>
+          <w:color w:val="000000"/>
+          <w:sz w:val="20"/>
+          <w:szCs w:val="20"/>
+          <w:shd w:val="clear" w:color="auto" w:fill="FFFFFF"/>
+        </w:rPr>
+      </w:pPr>
+      <w:r>
+        <w:rPr>
+          <w:rFonts w:ascii="Georgia" w:eastAsia="Times New Roman" w:hAnsi="Georgia" w:cs="Arial"/>
+          <w:color w:val="000000"/>
+          <w:sz w:val="20"/>
+          <w:szCs w:val="20"/>
+          <w:shd w:val="clear" w:color="auto" w:fill="FFFFFF"/>
+        </w:rPr>
+        <w:t>Finn: What was that LSP?</w:t>
+      </w:r>
+    </w:p>
+    <w:p>
+      <w:pPr>
+        <w:rPr>
+          <w:rFonts w:ascii="Georgia" w:eastAsia="Times New Roman" w:hAnsi="Georgia" w:cs="Arial"/>
+          <w:color w:val="000000"/>
+          <w:sz w:val="20"/>
+          <w:szCs w:val="20"/>
+          <w:shd w:val="clear" w:color="auto" w:fill="FFFFFF"/>
+        </w:rPr>
+      </w:pPr>
+      <w:r>
+        <w:rPr>
+          <w:rFonts w:ascii="Georgia" w:eastAsia="Times New Roman" w:hAnsi="Georgia" w:cs="Arial"/>
+          <w:color w:val="000000"/>
+          <w:sz w:val="20"/>
+          <w:szCs w:val="20"/>
+          <w:shd w:val="clear" w:color="auto" w:fill="FFFFFF"/>
+        </w:rPr>
+        <w:t>LSP: Oh nothing Finn!</w:t>
       </w:r>
     </w:p>
     <w:p>
@@ -6104,6 +6136,7 @@
           <w:szCs w:val="20"/>
           <w:shd w:val="clear" w:color="auto" w:fill="FFFFFF"/>
         </w:rPr>
+        <w:lastRenderedPageBreak/>
         <w:t xml:space="preserve">Finn: Good for you Ice King, </w:t>
       </w:r>
       <w:proofErr w:type="spellStart"/>
@@ -6224,8 +6257,791 @@
           <w:szCs w:val="20"/>
           <w:shd w:val="clear" w:color="auto" w:fill="FFFFFF"/>
         </w:rPr>
+        <w:t xml:space="preserve">Finn: Ice King, don’t make me kick you in the </w:t>
+      </w:r>
+      <w:proofErr w:type="spellStart"/>
+      <w:r>
+        <w:rPr>
+          <w:rFonts w:ascii="Georgia" w:eastAsia="Times New Roman" w:hAnsi="Georgia" w:cs="Arial"/>
+          <w:color w:val="000000"/>
+          <w:sz w:val="20"/>
+          <w:szCs w:val="20"/>
+          <w:shd w:val="clear" w:color="auto" w:fill="FFFFFF"/>
+        </w:rPr>
+        <w:t>boinloins</w:t>
+      </w:r>
+      <w:proofErr w:type="spellEnd"/>
+      <w:r>
+        <w:rPr>
+          <w:rFonts w:ascii="Georgia" w:eastAsia="Times New Roman" w:hAnsi="Georgia" w:cs="Arial"/>
+          <w:color w:val="000000"/>
+          <w:sz w:val="20"/>
+          <w:szCs w:val="20"/>
+          <w:shd w:val="clear" w:color="auto" w:fill="FFFFFF"/>
+        </w:rPr>
+        <w:t>.</w:t>
+      </w:r>
+    </w:p>
+    <w:p>
+      <w:pPr>
+        <w:rPr>
+          <w:rFonts w:ascii="Georgia" w:eastAsia="Times New Roman" w:hAnsi="Georgia" w:cs="Arial"/>
+          <w:color w:val="000000"/>
+          <w:sz w:val="20"/>
+          <w:szCs w:val="20"/>
+          <w:shd w:val="clear" w:color="auto" w:fill="FFFFFF"/>
+        </w:rPr>
+      </w:pPr>
+      <w:r>
+        <w:rPr>
+          <w:rFonts w:ascii="Georgia" w:eastAsia="Times New Roman" w:hAnsi="Georgia" w:cs="Arial"/>
+          <w:color w:val="000000"/>
+          <w:sz w:val="20"/>
+          <w:szCs w:val="20"/>
+          <w:shd w:val="clear" w:color="auto" w:fill="FFFFFF"/>
+        </w:rPr>
+        <w:t>Ice King: Oh, I know how to make you guys want to hang out with me! Let me tell you guys a joke.</w:t>
+      </w:r>
+    </w:p>
+    <w:p>
+      <w:pPr>
+        <w:rPr>
+          <w:rFonts w:ascii="Georgia" w:eastAsia="Times New Roman" w:hAnsi="Georgia" w:cs="Arial"/>
+          <w:color w:val="000000"/>
+          <w:sz w:val="20"/>
+          <w:szCs w:val="20"/>
+          <w:shd w:val="clear" w:color="auto" w:fill="FFFFFF"/>
+        </w:rPr>
+      </w:pPr>
+      <w:r>
+        <w:rPr>
+          <w:rFonts w:ascii="Georgia" w:eastAsia="Times New Roman" w:hAnsi="Georgia" w:cs="Arial"/>
+          <w:color w:val="000000"/>
+          <w:sz w:val="20"/>
+          <w:szCs w:val="20"/>
+          <w:shd w:val="clear" w:color="auto" w:fill="FFFFFF"/>
+        </w:rPr>
+        <w:t>Finn: Okay King of Ice, you can tell us one joke. But when we don’t laugh you have to leave us alone until we find the Enchiridion.</w:t>
+      </w:r>
+    </w:p>
+    <w:p>
+      <w:pPr>
+        <w:rPr>
+          <w:rFonts w:ascii="Georgia" w:eastAsia="Times New Roman" w:hAnsi="Georgia" w:cs="Arial"/>
+          <w:color w:val="000000"/>
+          <w:sz w:val="20"/>
+          <w:szCs w:val="20"/>
+          <w:shd w:val="clear" w:color="auto" w:fill="FFFFFF"/>
+        </w:rPr>
+      </w:pPr>
+      <w:r>
+        <w:rPr>
+          <w:rFonts w:ascii="Georgia" w:eastAsia="Times New Roman" w:hAnsi="Georgia" w:cs="Arial"/>
+          <w:color w:val="000000"/>
+          <w:sz w:val="20"/>
+          <w:szCs w:val="20"/>
+          <w:shd w:val="clear" w:color="auto" w:fill="FFFFFF"/>
+        </w:rPr>
+        <w:t xml:space="preserve">Ice King: Oh yay! I can’t wait for us all to giggle together at this hilarious joke I got from a </w:t>
+      </w:r>
+      <w:proofErr w:type="spellStart"/>
+      <w:r>
+        <w:rPr>
+          <w:rFonts w:ascii="Georgia" w:eastAsia="Times New Roman" w:hAnsi="Georgia" w:cs="Arial"/>
+          <w:color w:val="000000"/>
+          <w:sz w:val="20"/>
+          <w:szCs w:val="20"/>
+          <w:shd w:val="clear" w:color="auto" w:fill="FFFFFF"/>
+        </w:rPr>
+        <w:t>Laffy</w:t>
+      </w:r>
+      <w:proofErr w:type="spellEnd"/>
+      <w:r>
+        <w:rPr>
+          <w:rFonts w:ascii="Georgia" w:eastAsia="Times New Roman" w:hAnsi="Georgia" w:cs="Arial"/>
+          <w:color w:val="000000"/>
+          <w:sz w:val="20"/>
+          <w:szCs w:val="20"/>
+          <w:shd w:val="clear" w:color="auto" w:fill="FFFFFF"/>
+        </w:rPr>
+        <w:t xml:space="preserve"> Taffy wrapper.</w:t>
+      </w:r>
+    </w:p>
+    <w:p>
+      <w:pPr>
+        <w:rPr>
+          <w:rFonts w:ascii="Georgia" w:eastAsia="Times New Roman" w:hAnsi="Georgia" w:cs="Arial"/>
+          <w:color w:val="000000"/>
+          <w:sz w:val="20"/>
+          <w:szCs w:val="20"/>
+          <w:shd w:val="clear" w:color="auto" w:fill="FFFFFF"/>
+        </w:rPr>
+      </w:pPr>
+      <w:r>
+        <w:rPr>
+          <w:rFonts w:ascii="Georgia" w:eastAsia="Times New Roman" w:hAnsi="Georgia" w:cs="Arial"/>
+          <w:color w:val="000000"/>
+          <w:sz w:val="20"/>
+          <w:szCs w:val="20"/>
+          <w:shd w:val="clear" w:color="auto" w:fill="FFFFFF"/>
+        </w:rPr>
+        <w:t>LSP: LUMPIN OUT WITH IT.</w:t>
+      </w:r>
+    </w:p>
+    <w:p>
+      <w:pPr>
+        <w:rPr>
+          <w:rFonts w:ascii="Georgia" w:eastAsia="Times New Roman" w:hAnsi="Georgia" w:cs="Arial"/>
+          <w:color w:val="000000"/>
+          <w:sz w:val="20"/>
+          <w:szCs w:val="20"/>
+          <w:shd w:val="clear" w:color="auto" w:fill="FFFFFF"/>
+        </w:rPr>
+      </w:pPr>
+      <w:r>
+        <w:rPr>
+          <w:rFonts w:ascii="Georgia" w:eastAsia="Times New Roman" w:hAnsi="Georgia" w:cs="Arial"/>
+          <w:color w:val="000000"/>
+          <w:sz w:val="20"/>
+          <w:szCs w:val="20"/>
+          <w:shd w:val="clear" w:color="auto" w:fill="FFFFFF"/>
+        </w:rPr>
+        <w:t>Ice King: Okay, okay, okay, how far can you throw a hotdog?</w:t>
+      </w:r>
+    </w:p>
+    <w:p>
+      <w:pPr>
+        <w:rPr>
+          <w:rFonts w:ascii="Georgia" w:eastAsia="Times New Roman" w:hAnsi="Georgia" w:cs="Arial"/>
+          <w:color w:val="000000"/>
+          <w:sz w:val="20"/>
+          <w:szCs w:val="20"/>
+          <w:shd w:val="clear" w:color="auto" w:fill="FFFFFF"/>
+        </w:rPr>
+      </w:pPr>
+      <w:r>
+        <w:rPr>
+          <w:rFonts w:ascii="Georgia" w:eastAsia="Times New Roman" w:hAnsi="Georgia" w:cs="Arial"/>
+          <w:color w:val="000000"/>
+          <w:sz w:val="20"/>
+          <w:szCs w:val="20"/>
+          <w:shd w:val="clear" w:color="auto" w:fill="FFFFFF"/>
+        </w:rPr>
+        <w:t>Finn: I don’t know</w:t>
+      </w:r>
+      <w:proofErr w:type="gramStart"/>
+      <w:r>
+        <w:rPr>
+          <w:rFonts w:ascii="Georgia" w:eastAsia="Times New Roman" w:hAnsi="Georgia" w:cs="Arial"/>
+          <w:color w:val="000000"/>
+          <w:sz w:val="20"/>
+          <w:szCs w:val="20"/>
+          <w:shd w:val="clear" w:color="auto" w:fill="FFFFFF"/>
+        </w:rPr>
+        <w:t>,</w:t>
+      </w:r>
+      <w:proofErr w:type="gramEnd"/>
+      <w:r>
+        <w:rPr>
+          <w:rFonts w:ascii="Georgia" w:eastAsia="Times New Roman" w:hAnsi="Georgia" w:cs="Arial"/>
+          <w:color w:val="000000"/>
+          <w:sz w:val="20"/>
+          <w:szCs w:val="20"/>
+          <w:shd w:val="clear" w:color="auto" w:fill="FFFFFF"/>
+        </w:rPr>
+        <w:t xml:space="preserve"> how far can you throw a hotdog?</w:t>
+      </w:r>
+    </w:p>
+    <w:p>
+      <w:pPr>
+        <w:rPr>
+          <w:rFonts w:ascii="Georgia" w:eastAsia="Times New Roman" w:hAnsi="Georgia" w:cs="Arial"/>
+          <w:color w:val="000000"/>
+          <w:sz w:val="20"/>
+          <w:szCs w:val="20"/>
+          <w:shd w:val="clear" w:color="auto" w:fill="FFFFFF"/>
+        </w:rPr>
+      </w:pPr>
+      <w:r>
+        <w:rPr>
+          <w:rFonts w:ascii="Georgia" w:eastAsia="Times New Roman" w:hAnsi="Georgia" w:cs="Arial"/>
+          <w:color w:val="000000"/>
+          <w:sz w:val="20"/>
+          <w:szCs w:val="20"/>
+          <w:shd w:val="clear" w:color="auto" w:fill="FFFFFF"/>
+        </w:rPr>
+        <w:t>Ice King: IT MATTERS WHEN YOU GE</w:t>
+      </w:r>
+      <w:r>
+        <w:rPr>
+          <w:rFonts w:ascii="Georgia" w:eastAsia="Times New Roman" w:hAnsi="Georgia" w:cs="Arial"/>
+          <w:color w:val="000000"/>
+          <w:sz w:val="20"/>
+          <w:szCs w:val="20"/>
+          <w:shd w:val="clear" w:color="auto" w:fill="FFFFFF"/>
+        </w:rPr>
+        <w:t>T YOUR TONSOLS OUT!!! HAHAHAHAHAHAH</w:t>
+      </w:r>
+    </w:p>
+    <w:p>
+      <w:pPr>
+        <w:rPr>
+          <w:rFonts w:ascii="Georgia" w:eastAsia="Times New Roman" w:hAnsi="Georgia" w:cs="Arial"/>
+          <w:color w:val="000000"/>
+          <w:sz w:val="20"/>
+          <w:szCs w:val="20"/>
+          <w:shd w:val="clear" w:color="auto" w:fill="FFFFFF"/>
+        </w:rPr>
+      </w:pPr>
+      <w:r>
+        <w:rPr>
+          <w:rFonts w:ascii="Georgia" w:eastAsia="Times New Roman" w:hAnsi="Georgia" w:cs="Arial"/>
+          <w:color w:val="000000"/>
+          <w:sz w:val="20"/>
+          <w:szCs w:val="20"/>
+          <w:shd w:val="clear" w:color="auto" w:fill="FFFFFF"/>
+        </w:rPr>
+        <w:t xml:space="preserve">LSP: what…. The….. </w:t>
+      </w:r>
+      <w:proofErr w:type="gramStart"/>
+      <w:r>
+        <w:rPr>
+          <w:rFonts w:ascii="Georgia" w:eastAsia="Times New Roman" w:hAnsi="Georgia" w:cs="Arial"/>
+          <w:color w:val="000000"/>
+          <w:sz w:val="20"/>
+          <w:szCs w:val="20"/>
+          <w:shd w:val="clear" w:color="auto" w:fill="FFFFFF"/>
+        </w:rPr>
+        <w:t>lump</w:t>
+      </w:r>
+      <w:proofErr w:type="gramEnd"/>
+      <w:r>
+        <w:rPr>
+          <w:rFonts w:ascii="Georgia" w:eastAsia="Times New Roman" w:hAnsi="Georgia" w:cs="Arial"/>
+          <w:color w:val="000000"/>
+          <w:sz w:val="20"/>
+          <w:szCs w:val="20"/>
+          <w:shd w:val="clear" w:color="auto" w:fill="FFFFFF"/>
+        </w:rPr>
+        <w:t>….</w:t>
+      </w:r>
+    </w:p>
+    <w:p>
+      <w:pPr>
+        <w:rPr>
+          <w:rFonts w:ascii="Georgia" w:eastAsia="Times New Roman" w:hAnsi="Georgia" w:cs="Arial"/>
+          <w:color w:val="000000"/>
+          <w:sz w:val="20"/>
+          <w:szCs w:val="20"/>
+          <w:shd w:val="clear" w:color="auto" w:fill="FFFFFF"/>
+        </w:rPr>
+      </w:pPr>
+      <w:r>
+        <w:rPr>
+          <w:rFonts w:ascii="Georgia" w:eastAsia="Times New Roman" w:hAnsi="Georgia" w:cs="Arial"/>
+          <w:color w:val="000000"/>
+          <w:sz w:val="20"/>
+          <w:szCs w:val="20"/>
+          <w:shd w:val="clear" w:color="auto" w:fill="FFFFFF"/>
+        </w:rPr>
+        <w:t>Finn: That wasn’t funny at all. Goodbye Ice King.</w:t>
+      </w:r>
+    </w:p>
+    <w:p>
+      <w:pPr>
+        <w:rPr>
+          <w:rFonts w:ascii="Georgia" w:eastAsia="Times New Roman" w:hAnsi="Georgia" w:cs="Arial"/>
+          <w:color w:val="000000"/>
+          <w:sz w:val="20"/>
+          <w:szCs w:val="20"/>
+          <w:shd w:val="clear" w:color="auto" w:fill="FFFFFF"/>
+        </w:rPr>
+      </w:pPr>
+      <w:r>
+        <w:rPr>
+          <w:rFonts w:ascii="Georgia" w:eastAsia="Times New Roman" w:hAnsi="Georgia" w:cs="Arial"/>
+          <w:color w:val="000000"/>
+          <w:sz w:val="20"/>
+          <w:szCs w:val="20"/>
+          <w:shd w:val="clear" w:color="auto" w:fill="FFFFFF"/>
+        </w:rPr>
+        <w:t xml:space="preserve">Ice King: You just </w:t>
+      </w:r>
+      <w:proofErr w:type="spellStart"/>
+      <w:r>
+        <w:rPr>
+          <w:rFonts w:ascii="Georgia" w:eastAsia="Times New Roman" w:hAnsi="Georgia" w:cs="Arial"/>
+          <w:color w:val="000000"/>
+          <w:sz w:val="20"/>
+          <w:szCs w:val="20"/>
+          <w:shd w:val="clear" w:color="auto" w:fill="FFFFFF"/>
+        </w:rPr>
+        <w:t>got</w:t>
+      </w:r>
+      <w:r>
+        <w:rPr>
+          <w:rFonts w:ascii="Georgia" w:eastAsia="Times New Roman" w:hAnsi="Georgia" w:cs="Arial"/>
+          <w:color w:val="000000"/>
+          <w:sz w:val="20"/>
+          <w:szCs w:val="20"/>
+          <w:shd w:val="clear" w:color="auto" w:fill="FFFFFF"/>
+        </w:rPr>
+        <w:t>ta</w:t>
+      </w:r>
+      <w:proofErr w:type="spellEnd"/>
+      <w:r>
+        <w:rPr>
+          <w:rFonts w:ascii="Georgia" w:eastAsia="Times New Roman" w:hAnsi="Georgia" w:cs="Arial"/>
+          <w:color w:val="000000"/>
+          <w:sz w:val="20"/>
+          <w:szCs w:val="20"/>
+          <w:shd w:val="clear" w:color="auto" w:fill="FFFFFF"/>
+        </w:rPr>
+        <w:t xml:space="preserve"> think about it and let it fester</w:t>
+      </w:r>
+      <w:r>
+        <w:rPr>
+          <w:rFonts w:ascii="Georgia" w:eastAsia="Times New Roman" w:hAnsi="Georgia" w:cs="Arial"/>
+          <w:color w:val="000000"/>
+          <w:sz w:val="20"/>
+          <w:szCs w:val="20"/>
+          <w:shd w:val="clear" w:color="auto" w:fill="FFFFFF"/>
+        </w:rPr>
+        <w:t xml:space="preserve"> on your brain a bit.</w:t>
+      </w:r>
+    </w:p>
+    <w:p>
+      <w:pPr>
+        <w:rPr>
+          <w:rFonts w:ascii="Georgia" w:eastAsia="Times New Roman" w:hAnsi="Georgia" w:cs="Arial"/>
+          <w:color w:val="000000"/>
+          <w:sz w:val="20"/>
+          <w:szCs w:val="20"/>
+          <w:shd w:val="clear" w:color="auto" w:fill="FFFFFF"/>
+        </w:rPr>
+      </w:pPr>
+      <w:r>
+        <w:rPr>
+          <w:rFonts w:ascii="Georgia" w:eastAsia="Times New Roman" w:hAnsi="Georgia" w:cs="Arial"/>
+          <w:color w:val="000000"/>
+          <w:sz w:val="20"/>
+          <w:szCs w:val="20"/>
+          <w:shd w:val="clear" w:color="auto" w:fill="FFFFFF"/>
+        </w:rPr>
+        <w:t>Finn: GET OUT OF HERE ICE KING!</w:t>
+      </w:r>
+    </w:p>
+    <w:p>
+      <w:pPr>
+        <w:rPr>
+          <w:rFonts w:ascii="Georgia" w:eastAsia="Times New Roman" w:hAnsi="Georgia" w:cs="Arial"/>
+          <w:color w:val="000000"/>
+          <w:sz w:val="20"/>
+          <w:szCs w:val="20"/>
+          <w:shd w:val="clear" w:color="auto" w:fill="FFFFFF"/>
+        </w:rPr>
+      </w:pPr>
+      <w:r>
+        <w:rPr>
+          <w:rFonts w:ascii="Georgia" w:eastAsia="Times New Roman" w:hAnsi="Georgia" w:cs="Arial"/>
+          <w:color w:val="000000"/>
+          <w:sz w:val="20"/>
+          <w:szCs w:val="20"/>
+          <w:shd w:val="clear" w:color="auto" w:fill="FFFFFF"/>
+        </w:rPr>
+        <w:t>(Ice King leaves to the right).</w:t>
+      </w:r>
+    </w:p>
+    <w:p>
+      <w:pPr>
+        <w:rPr>
+          <w:rFonts w:ascii="Georgia" w:eastAsia="Times New Roman" w:hAnsi="Georgia" w:cs="Arial"/>
+          <w:color w:val="000000"/>
+          <w:sz w:val="20"/>
+          <w:szCs w:val="20"/>
+          <w:shd w:val="clear" w:color="auto" w:fill="FFFFFF"/>
+        </w:rPr>
+      </w:pPr>
+      <w:r>
+        <w:rPr>
+          <w:rFonts w:ascii="Georgia" w:eastAsia="Times New Roman" w:hAnsi="Georgia" w:cs="Arial"/>
+          <w:color w:val="000000"/>
+          <w:sz w:val="20"/>
+          <w:szCs w:val="20"/>
+          <w:shd w:val="clear" w:color="auto" w:fill="FFFFFF"/>
+        </w:rPr>
+        <w:t xml:space="preserve"> </w:t>
+      </w:r>
+      <w:r>
+        <w:rPr>
+          <w:rFonts w:ascii="Georgia" w:eastAsia="Times New Roman" w:hAnsi="Georgia" w:cs="Arial"/>
+          <w:color w:val="000000"/>
+          <w:sz w:val="20"/>
+          <w:szCs w:val="20"/>
+          <w:shd w:val="clear" w:color="auto" w:fill="FFFFFF"/>
+        </w:rPr>
+        <w:t>(</w:t>
+      </w:r>
+      <w:proofErr w:type="gramStart"/>
+      <w:r>
+        <w:rPr>
+          <w:rFonts w:ascii="Georgia" w:eastAsia="Times New Roman" w:hAnsi="Georgia" w:cs="Arial"/>
+          <w:color w:val="000000"/>
+          <w:sz w:val="20"/>
+          <w:szCs w:val="20"/>
+          <w:shd w:val="clear" w:color="auto" w:fill="FFFFFF"/>
+        </w:rPr>
+        <w:t>level</w:t>
+      </w:r>
+      <w:proofErr w:type="gramEnd"/>
+      <w:r>
+        <w:rPr>
+          <w:rFonts w:ascii="Georgia" w:eastAsia="Times New Roman" w:hAnsi="Georgia" w:cs="Arial"/>
+          <w:color w:val="000000"/>
+          <w:sz w:val="20"/>
+          <w:szCs w:val="20"/>
+          <w:shd w:val="clear" w:color="auto" w:fill="FFFFFF"/>
+        </w:rPr>
+        <w:t xml:space="preserve"> begins)</w:t>
+      </w:r>
+    </w:p>
+    <w:p>
+      <w:pPr>
+        <w:rPr>
+          <w:rFonts w:ascii="Georgia" w:eastAsia="Times New Roman" w:hAnsi="Georgia" w:cs="Arial"/>
+          <w:color w:val="000000"/>
+          <w:sz w:val="20"/>
+          <w:szCs w:val="20"/>
+          <w:shd w:val="clear" w:color="auto" w:fill="FFFFFF"/>
+        </w:rPr>
+      </w:pPr>
+      <w:r>
+        <w:rPr>
+          <w:rFonts w:ascii="Georgia" w:eastAsia="Times New Roman" w:hAnsi="Georgia" w:cs="Arial"/>
+          <w:b/>
+          <w:color w:val="000000"/>
+          <w:sz w:val="20"/>
+          <w:szCs w:val="20"/>
+          <w:shd w:val="clear" w:color="auto" w:fill="FFFFFF"/>
+        </w:rPr>
+        <w:t>Scene V – Lumpy boss business men</w:t>
+      </w:r>
+    </w:p>
+    <w:p>
+      <w:pPr>
+        <w:rPr>
+          <w:rFonts w:ascii="Georgia" w:eastAsia="Times New Roman" w:hAnsi="Georgia" w:cs="Arial"/>
+          <w:color w:val="000000"/>
+          <w:sz w:val="20"/>
+          <w:szCs w:val="20"/>
+          <w:shd w:val="clear" w:color="auto" w:fill="FFFFFF"/>
+        </w:rPr>
+      </w:pPr>
+      <w:r>
+        <w:rPr>
+          <w:rFonts w:ascii="Georgia" w:eastAsia="Times New Roman" w:hAnsi="Georgia" w:cs="Arial"/>
+          <w:color w:val="000000"/>
+          <w:sz w:val="20"/>
+          <w:szCs w:val="20"/>
+          <w:shd w:val="clear" w:color="auto" w:fill="FFFFFF"/>
+        </w:rPr>
+        <w:t>Jake: my super puppy smell sense is detecting high levels of business Finn! Be careful!</w:t>
+      </w:r>
+    </w:p>
+    <w:p>
+      <w:pPr>
+        <w:rPr>
+          <w:rFonts w:ascii="Georgia" w:eastAsia="Times New Roman" w:hAnsi="Georgia" w:cs="Arial"/>
+          <w:color w:val="000000"/>
+          <w:sz w:val="20"/>
+          <w:szCs w:val="20"/>
+          <w:shd w:val="clear" w:color="auto" w:fill="FFFFFF"/>
+        </w:rPr>
+      </w:pPr>
+      <w:r>
+        <w:rPr>
+          <w:rFonts w:ascii="Georgia" w:eastAsia="Times New Roman" w:hAnsi="Georgia" w:cs="Arial"/>
+          <w:color w:val="000000"/>
+          <w:sz w:val="20"/>
+          <w:szCs w:val="20"/>
+          <w:shd w:val="clear" w:color="auto" w:fill="FFFFFF"/>
+        </w:rPr>
+        <w:t>Finn: Looks like these business men really mean business!</w:t>
+      </w:r>
+    </w:p>
+    <w:p>
+      <w:pPr>
+        <w:rPr>
+          <w:rFonts w:ascii="Georgia" w:eastAsia="Times New Roman" w:hAnsi="Georgia" w:cs="Arial"/>
+          <w:color w:val="000000"/>
+          <w:sz w:val="20"/>
+          <w:szCs w:val="20"/>
+          <w:shd w:val="clear" w:color="auto" w:fill="FFFFFF"/>
+        </w:rPr>
+      </w:pPr>
+      <w:r>
+        <w:rPr>
+          <w:rFonts w:ascii="Georgia" w:eastAsia="Times New Roman" w:hAnsi="Georgia" w:cs="Arial"/>
+          <w:color w:val="000000"/>
+          <w:sz w:val="20"/>
+          <w:szCs w:val="20"/>
+          <w:shd w:val="clear" w:color="auto" w:fill="FFFFFF"/>
+        </w:rPr>
+        <w:t>(</w:t>
+      </w:r>
+      <w:proofErr w:type="gramStart"/>
+      <w:r>
+        <w:rPr>
+          <w:rFonts w:ascii="Georgia" w:eastAsia="Times New Roman" w:hAnsi="Georgia" w:cs="Arial"/>
+          <w:color w:val="000000"/>
+          <w:sz w:val="20"/>
+          <w:szCs w:val="20"/>
+          <w:shd w:val="clear" w:color="auto" w:fill="FFFFFF"/>
+        </w:rPr>
+        <w:t>fight</w:t>
+      </w:r>
+      <w:proofErr w:type="gramEnd"/>
+      <w:r>
+        <w:rPr>
+          <w:rFonts w:ascii="Georgia" w:eastAsia="Times New Roman" w:hAnsi="Georgia" w:cs="Arial"/>
+          <w:color w:val="000000"/>
+          <w:sz w:val="20"/>
+          <w:szCs w:val="20"/>
+          <w:shd w:val="clear" w:color="auto" w:fill="FFFFFF"/>
+        </w:rPr>
+        <w:t xml:space="preserve"> begins)</w:t>
+      </w:r>
+    </w:p>
+    <w:p>
+      <w:pPr>
+        <w:rPr>
+          <w:rFonts w:ascii="Georgia" w:eastAsia="Times New Roman" w:hAnsi="Georgia" w:cs="Arial"/>
+          <w:color w:val="000000"/>
+          <w:sz w:val="20"/>
+          <w:szCs w:val="20"/>
+          <w:shd w:val="clear" w:color="auto" w:fill="FFFFFF"/>
+        </w:rPr>
+      </w:pPr>
+      <w:r>
+        <w:rPr>
+          <w:rFonts w:ascii="Georgia" w:eastAsia="Times New Roman" w:hAnsi="Georgia" w:cs="Arial"/>
+          <w:b/>
+          <w:color w:val="000000"/>
+          <w:sz w:val="20"/>
+          <w:szCs w:val="20"/>
+          <w:shd w:val="clear" w:color="auto" w:fill="FFFFFF"/>
+        </w:rPr>
+        <w:t>Scene VI</w:t>
+      </w:r>
+      <w:r>
+        <w:rPr>
+          <w:rFonts w:ascii="Georgia" w:eastAsia="Times New Roman" w:hAnsi="Georgia" w:cs="Arial"/>
+          <w:color w:val="000000"/>
+          <w:sz w:val="20"/>
+          <w:szCs w:val="20"/>
+          <w:shd w:val="clear" w:color="auto" w:fill="FFFFFF"/>
+        </w:rPr>
+        <w:t xml:space="preserve"> – </w:t>
+      </w:r>
+      <w:r>
+        <w:rPr>
+          <w:rFonts w:ascii="Georgia" w:eastAsia="Times New Roman" w:hAnsi="Georgia" w:cs="Arial"/>
+          <w:b/>
+          <w:color w:val="000000"/>
+          <w:sz w:val="20"/>
+          <w:szCs w:val="20"/>
+          <w:shd w:val="clear" w:color="auto" w:fill="FFFFFF"/>
+        </w:rPr>
+        <w:t>Defeated business men</w:t>
+      </w:r>
+    </w:p>
+    <w:p>
+      <w:pPr>
+        <w:rPr>
+          <w:rFonts w:ascii="Georgia" w:eastAsia="Times New Roman" w:hAnsi="Georgia" w:cs="Arial"/>
+          <w:color w:val="000000"/>
+          <w:sz w:val="20"/>
+          <w:szCs w:val="20"/>
+          <w:shd w:val="clear" w:color="auto" w:fill="FFFFFF"/>
+        </w:rPr>
+      </w:pPr>
+      <w:r>
+        <w:rPr>
+          <w:rFonts w:ascii="Georgia" w:eastAsia="Times New Roman" w:hAnsi="Georgia" w:cs="Arial"/>
+          <w:color w:val="000000"/>
+          <w:sz w:val="20"/>
+          <w:szCs w:val="20"/>
+          <w:shd w:val="clear" w:color="auto" w:fill="FFFFFF"/>
+        </w:rPr>
+        <w:t>(Ice king enters)</w:t>
+      </w:r>
+    </w:p>
+    <w:p>
+      <w:pPr>
+        <w:rPr>
+          <w:rFonts w:ascii="Georgia" w:eastAsia="Times New Roman" w:hAnsi="Georgia" w:cs="Arial"/>
+          <w:color w:val="000000"/>
+          <w:sz w:val="20"/>
+          <w:szCs w:val="20"/>
+          <w:shd w:val="clear" w:color="auto" w:fill="FFFFFF"/>
+        </w:rPr>
+      </w:pPr>
+      <w:r>
+        <w:rPr>
+          <w:rFonts w:ascii="Georgia" w:eastAsia="Times New Roman" w:hAnsi="Georgia" w:cs="Arial"/>
+          <w:color w:val="000000"/>
+          <w:sz w:val="20"/>
+          <w:szCs w:val="20"/>
+          <w:shd w:val="clear" w:color="auto" w:fill="FFFFFF"/>
+        </w:rPr>
+        <w:t>Ice King: Hey come back you cowardly business men! I paid you for more than this!</w:t>
+      </w:r>
+    </w:p>
+    <w:p>
+      <w:pPr>
+        <w:rPr>
+          <w:rFonts w:ascii="Georgia" w:eastAsia="Times New Roman" w:hAnsi="Georgia" w:cs="Arial"/>
+          <w:color w:val="000000"/>
+          <w:sz w:val="20"/>
+          <w:szCs w:val="20"/>
+          <w:shd w:val="clear" w:color="auto" w:fill="FFFFFF"/>
+        </w:rPr>
+      </w:pPr>
+      <w:r>
+        <w:rPr>
+          <w:rFonts w:ascii="Georgia" w:eastAsia="Times New Roman" w:hAnsi="Georgia" w:cs="Arial"/>
+          <w:color w:val="000000"/>
+          <w:sz w:val="20"/>
+          <w:szCs w:val="20"/>
+          <w:shd w:val="clear" w:color="auto" w:fill="FFFFFF"/>
+        </w:rPr>
+        <w:t>Finn: YOU DID WHAT ICE KING?</w:t>
+      </w:r>
+    </w:p>
+    <w:p>
+      <w:pPr>
+        <w:rPr>
+          <w:rFonts w:ascii="Georgia" w:eastAsia="Times New Roman" w:hAnsi="Georgia" w:cs="Arial"/>
+          <w:color w:val="000000"/>
+          <w:sz w:val="20"/>
+          <w:szCs w:val="20"/>
+          <w:shd w:val="clear" w:color="auto" w:fill="FFFFFF"/>
+        </w:rPr>
+      </w:pPr>
+      <w:r>
+        <w:rPr>
+          <w:rFonts w:ascii="Georgia" w:eastAsia="Times New Roman" w:hAnsi="Georgia" w:cs="Arial"/>
+          <w:color w:val="000000"/>
+          <w:sz w:val="20"/>
+          <w:szCs w:val="20"/>
+          <w:shd w:val="clear" w:color="auto" w:fill="FFFFFF"/>
+        </w:rPr>
+        <w:t xml:space="preserve">Ice King: Okay, so </w:t>
+      </w:r>
+      <w:r>
+        <w:rPr>
+          <w:rFonts w:ascii="Georgia" w:eastAsia="Times New Roman" w:hAnsi="Georgia" w:cs="Arial"/>
+          <w:color w:val="000000"/>
+          <w:sz w:val="20"/>
+          <w:szCs w:val="20"/>
+          <w:shd w:val="clear" w:color="auto" w:fill="FFFFFF"/>
+        </w:rPr>
+        <w:t>maybe I accidently hired the business men</w:t>
+      </w:r>
+      <w:r>
+        <w:rPr>
+          <w:rFonts w:ascii="Georgia" w:eastAsia="Times New Roman" w:hAnsi="Georgia" w:cs="Arial"/>
+          <w:color w:val="000000"/>
+          <w:sz w:val="20"/>
+          <w:szCs w:val="20"/>
+          <w:shd w:val="clear" w:color="auto" w:fill="FFFFFF"/>
+        </w:rPr>
+        <w:t xml:space="preserve"> to kill you guys.</w:t>
+      </w:r>
+    </w:p>
+    <w:p>
+      <w:pPr>
+        <w:rPr>
+          <w:rFonts w:ascii="Georgia" w:eastAsia="Times New Roman" w:hAnsi="Georgia" w:cs="Arial"/>
+          <w:color w:val="000000"/>
+          <w:sz w:val="20"/>
+          <w:szCs w:val="20"/>
+          <w:shd w:val="clear" w:color="auto" w:fill="FFFFFF"/>
+        </w:rPr>
+      </w:pPr>
+      <w:r>
+        <w:rPr>
+          <w:rFonts w:ascii="Georgia" w:eastAsia="Times New Roman" w:hAnsi="Georgia" w:cs="Arial"/>
+          <w:color w:val="000000"/>
+          <w:sz w:val="20"/>
+          <w:szCs w:val="20"/>
+          <w:shd w:val="clear" w:color="auto" w:fill="FFFFFF"/>
+        </w:rPr>
+        <w:t>Jake: Wow, nice going the Ice King.</w:t>
+      </w:r>
+    </w:p>
+    <w:p>
+      <w:pPr>
+        <w:rPr>
+          <w:rFonts w:ascii="Georgia" w:eastAsia="Times New Roman" w:hAnsi="Georgia" w:cs="Arial"/>
+          <w:color w:val="000000"/>
+          <w:sz w:val="20"/>
+          <w:szCs w:val="20"/>
+          <w:shd w:val="clear" w:color="auto" w:fill="FFFFFF"/>
+        </w:rPr>
+      </w:pPr>
+      <w:r>
+        <w:rPr>
+          <w:rFonts w:ascii="Georgia" w:eastAsia="Times New Roman" w:hAnsi="Georgia" w:cs="Arial"/>
+          <w:color w:val="000000"/>
+          <w:sz w:val="20"/>
+          <w:szCs w:val="20"/>
+          <w:shd w:val="clear" w:color="auto" w:fill="FFFFFF"/>
+        </w:rPr>
+        <w:t>Ice King: And maybe I was in a horse costume so that you guys would hang out with me more.</w:t>
+      </w:r>
+    </w:p>
+    <w:p>
+      <w:pPr>
+        <w:rPr>
+          <w:rFonts w:ascii="Georgia" w:eastAsia="Times New Roman" w:hAnsi="Georgia" w:cs="Arial"/>
+          <w:color w:val="000000"/>
+          <w:sz w:val="20"/>
+          <w:szCs w:val="20"/>
+          <w:shd w:val="clear" w:color="auto" w:fill="FFFFFF"/>
+        </w:rPr>
+      </w:pPr>
+      <w:r>
+        <w:rPr>
+          <w:rFonts w:ascii="Georgia" w:eastAsia="Times New Roman" w:hAnsi="Georgia" w:cs="Arial"/>
+          <w:color w:val="000000"/>
+          <w:sz w:val="20"/>
+          <w:szCs w:val="20"/>
+          <w:shd w:val="clear" w:color="auto" w:fill="FFFFFF"/>
+        </w:rPr>
         <w:lastRenderedPageBreak/>
-        <w:t xml:space="preserve">Finn: Ice King, don’t make me kick you in the </w:t>
+        <w:t>Finn: That was you this whole time!?</w:t>
+      </w:r>
+    </w:p>
+    <w:p>
+      <w:pPr>
+        <w:rPr>
+          <w:rFonts w:ascii="Georgia" w:eastAsia="Times New Roman" w:hAnsi="Georgia" w:cs="Arial"/>
+          <w:color w:val="000000"/>
+          <w:sz w:val="20"/>
+          <w:szCs w:val="20"/>
+          <w:shd w:val="clear" w:color="auto" w:fill="FFFFFF"/>
+        </w:rPr>
+      </w:pPr>
+      <w:r>
+        <w:rPr>
+          <w:rFonts w:ascii="Georgia" w:eastAsia="Times New Roman" w:hAnsi="Georgia" w:cs="Arial"/>
+          <w:color w:val="000000"/>
+          <w:sz w:val="20"/>
+          <w:szCs w:val="20"/>
+          <w:shd w:val="clear" w:color="auto" w:fill="FFFFFF"/>
+        </w:rPr>
+        <w:t xml:space="preserve">Ice King: And I suppose it is possible that I got </w:t>
       </w:r>
       <w:proofErr w:type="spellStart"/>
       <w:r>
@@ -6236,7 +7052,7 @@
           <w:szCs w:val="20"/>
           <w:shd w:val="clear" w:color="auto" w:fill="FFFFFF"/>
         </w:rPr>
-        <w:t>boinloins</w:t>
+        <w:t>Ricardio</w:t>
       </w:r>
       <w:proofErr w:type="spellEnd"/>
       <w:r>
@@ -6247,70 +7063,91 @@
           <w:szCs w:val="20"/>
           <w:shd w:val="clear" w:color="auto" w:fill="FFFFFF"/>
         </w:rPr>
-        <w:t>.</w:t>
-      </w:r>
-    </w:p>
-    <w:p>
-      <w:pPr>
-        <w:rPr>
-          <w:rFonts w:ascii="Georgia" w:eastAsia="Times New Roman" w:hAnsi="Georgia" w:cs="Arial"/>
-          <w:color w:val="000000"/>
-          <w:sz w:val="20"/>
-          <w:szCs w:val="20"/>
-          <w:shd w:val="clear" w:color="auto" w:fill="FFFFFF"/>
-        </w:rPr>
-      </w:pPr>
-      <w:r>
-        <w:rPr>
-          <w:rFonts w:ascii="Georgia" w:eastAsia="Times New Roman" w:hAnsi="Georgia" w:cs="Arial"/>
-          <w:color w:val="000000"/>
-          <w:sz w:val="20"/>
-          <w:szCs w:val="20"/>
-          <w:shd w:val="clear" w:color="auto" w:fill="FFFFFF"/>
-        </w:rPr>
-        <w:t>Ice King: Oh, I know how to make you guys want to hang out with me! Let me tell you guys a joke.</w:t>
-      </w:r>
-    </w:p>
-    <w:p>
-      <w:pPr>
-        <w:rPr>
-          <w:rFonts w:ascii="Georgia" w:eastAsia="Times New Roman" w:hAnsi="Georgia" w:cs="Arial"/>
-          <w:color w:val="000000"/>
-          <w:sz w:val="20"/>
-          <w:szCs w:val="20"/>
-          <w:shd w:val="clear" w:color="auto" w:fill="FFFFFF"/>
-        </w:rPr>
-      </w:pPr>
-      <w:r>
-        <w:rPr>
-          <w:rFonts w:ascii="Georgia" w:eastAsia="Times New Roman" w:hAnsi="Georgia" w:cs="Arial"/>
-          <w:color w:val="000000"/>
-          <w:sz w:val="20"/>
-          <w:szCs w:val="20"/>
-          <w:shd w:val="clear" w:color="auto" w:fill="FFFFFF"/>
-        </w:rPr>
-        <w:t>Finn: Okay King of Ice, you can tell us one joke. But when we don’t laugh you have to leave us alone until we find the Enchiridion.</w:t>
-      </w:r>
-    </w:p>
-    <w:p>
-      <w:pPr>
-        <w:rPr>
-          <w:rFonts w:ascii="Georgia" w:eastAsia="Times New Roman" w:hAnsi="Georgia" w:cs="Arial"/>
-          <w:color w:val="000000"/>
-          <w:sz w:val="20"/>
-          <w:szCs w:val="20"/>
-          <w:shd w:val="clear" w:color="auto" w:fill="FFFFFF"/>
-        </w:rPr>
-      </w:pPr>
-      <w:r>
-        <w:rPr>
-          <w:rFonts w:ascii="Georgia" w:eastAsia="Times New Roman" w:hAnsi="Georgia" w:cs="Arial"/>
-          <w:color w:val="000000"/>
-          <w:sz w:val="20"/>
-          <w:szCs w:val="20"/>
-          <w:shd w:val="clear" w:color="auto" w:fill="FFFFFF"/>
-        </w:rPr>
-        <w:t xml:space="preserve">Ice King: Oh yay! I can’t wait for us all to giggle together at this hilarious joke I got from a </w:t>
+        <w:t xml:space="preserve"> to try and seduce Princess Bubblegum and you guys into some quality Ice King time.</w:t>
+      </w:r>
+    </w:p>
+    <w:p>
+      <w:pPr>
+        <w:rPr>
+          <w:rFonts w:ascii="Georgia" w:eastAsia="Times New Roman" w:hAnsi="Georgia" w:cs="Arial"/>
+          <w:color w:val="000000"/>
+          <w:sz w:val="20"/>
+          <w:szCs w:val="20"/>
+          <w:shd w:val="clear" w:color="auto" w:fill="FFFFFF"/>
+        </w:rPr>
+      </w:pPr>
+      <w:r>
+        <w:rPr>
+          <w:rFonts w:ascii="Georgia" w:eastAsia="Times New Roman" w:hAnsi="Georgia" w:cs="Arial"/>
+          <w:color w:val="000000"/>
+          <w:sz w:val="20"/>
+          <w:szCs w:val="20"/>
+          <w:shd w:val="clear" w:color="auto" w:fill="FFFFFF"/>
+        </w:rPr>
+        <w:t xml:space="preserve">PB: Ice King! </w:t>
+      </w:r>
+    </w:p>
+    <w:p>
+      <w:pPr>
+        <w:rPr>
+          <w:rFonts w:ascii="Georgia" w:eastAsia="Times New Roman" w:hAnsi="Georgia" w:cs="Arial"/>
+          <w:color w:val="000000"/>
+          <w:sz w:val="20"/>
+          <w:szCs w:val="20"/>
+          <w:shd w:val="clear" w:color="auto" w:fill="FFFFFF"/>
+        </w:rPr>
+      </w:pPr>
+      <w:r>
+        <w:rPr>
+          <w:rFonts w:ascii="Georgia" w:eastAsia="Times New Roman" w:hAnsi="Georgia" w:cs="Arial"/>
+          <w:color w:val="000000"/>
+          <w:sz w:val="20"/>
+          <w:szCs w:val="20"/>
+          <w:shd w:val="clear" w:color="auto" w:fill="FFFFFF"/>
+        </w:rPr>
+        <w:t>Ice King: Oh come on! I just don’t get it! I am a perfectly gnarly bro and you guys are wasting time searching for some stupid book! I mean it’s not even a good book! There aren’t even like pictures or anything in it. I feel asleep before I could read the first page last night.</w:t>
+      </w:r>
+    </w:p>
+    <w:p>
+      <w:pPr>
+        <w:rPr>
+          <w:rFonts w:ascii="Georgia" w:eastAsia="Times New Roman" w:hAnsi="Georgia" w:cs="Arial"/>
+          <w:color w:val="000000"/>
+          <w:sz w:val="20"/>
+          <w:szCs w:val="20"/>
+          <w:shd w:val="clear" w:color="auto" w:fill="FFFFFF"/>
+        </w:rPr>
+      </w:pPr>
+      <w:r>
+        <w:rPr>
+          <w:rFonts w:ascii="Georgia" w:eastAsia="Times New Roman" w:hAnsi="Georgia" w:cs="Arial"/>
+          <w:color w:val="000000"/>
+          <w:sz w:val="20"/>
+          <w:szCs w:val="20"/>
+          <w:shd w:val="clear" w:color="auto" w:fill="FFFFFF"/>
+        </w:rPr>
+        <w:t>Finn: YOU HAD THE ENCHIRIDION THIS WHOLE TIME!?</w:t>
+      </w:r>
+    </w:p>
+    <w:p>
+      <w:pPr>
+        <w:rPr>
+          <w:rFonts w:ascii="Georgia" w:eastAsia="Times New Roman" w:hAnsi="Georgia" w:cs="Arial"/>
+          <w:color w:val="000000"/>
+          <w:sz w:val="20"/>
+          <w:szCs w:val="20"/>
+          <w:shd w:val="clear" w:color="auto" w:fill="FFFFFF"/>
+        </w:rPr>
+      </w:pPr>
+      <w:r>
+        <w:rPr>
+          <w:rFonts w:ascii="Georgia" w:eastAsia="Times New Roman" w:hAnsi="Georgia" w:cs="Arial"/>
+          <w:color w:val="000000"/>
+          <w:sz w:val="20"/>
+          <w:szCs w:val="20"/>
+          <w:shd w:val="clear" w:color="auto" w:fill="FFFFFF"/>
+        </w:rPr>
+        <w:t xml:space="preserve">Ice King: </w:t>
       </w:r>
       <w:proofErr w:type="spellStart"/>
       <w:r>
@@ -6321,7 +7158,7 @@
           <w:szCs w:val="20"/>
           <w:shd w:val="clear" w:color="auto" w:fill="FFFFFF"/>
         </w:rPr>
-        <w:t>Laffy</w:t>
+        <w:t>Ooops</w:t>
       </w:r>
       <w:proofErr w:type="spellEnd"/>
       <w:r>
@@ -6332,198 +7169,7 @@
           <w:szCs w:val="20"/>
           <w:shd w:val="clear" w:color="auto" w:fill="FFFFFF"/>
         </w:rPr>
-        <w:t xml:space="preserve"> Taffy wrapper.</w:t>
-      </w:r>
-    </w:p>
-    <w:p>
-      <w:pPr>
-        <w:rPr>
-          <w:rFonts w:ascii="Georgia" w:eastAsia="Times New Roman" w:hAnsi="Georgia" w:cs="Arial"/>
-          <w:color w:val="000000"/>
-          <w:sz w:val="20"/>
-          <w:szCs w:val="20"/>
-          <w:shd w:val="clear" w:color="auto" w:fill="FFFFFF"/>
-        </w:rPr>
-      </w:pPr>
-      <w:r>
-        <w:rPr>
-          <w:rFonts w:ascii="Georgia" w:eastAsia="Times New Roman" w:hAnsi="Georgia" w:cs="Arial"/>
-          <w:color w:val="000000"/>
-          <w:sz w:val="20"/>
-          <w:szCs w:val="20"/>
-          <w:shd w:val="clear" w:color="auto" w:fill="FFFFFF"/>
-        </w:rPr>
-        <w:t>LSP: LUMPIN OUT WITH IT.</w:t>
-      </w:r>
-    </w:p>
-    <w:p>
-      <w:pPr>
-        <w:rPr>
-          <w:rFonts w:ascii="Georgia" w:eastAsia="Times New Roman" w:hAnsi="Georgia" w:cs="Arial"/>
-          <w:color w:val="000000"/>
-          <w:sz w:val="20"/>
-          <w:szCs w:val="20"/>
-          <w:shd w:val="clear" w:color="auto" w:fill="FFFFFF"/>
-        </w:rPr>
-      </w:pPr>
-      <w:r>
-        <w:rPr>
-          <w:rFonts w:ascii="Georgia" w:eastAsia="Times New Roman" w:hAnsi="Georgia" w:cs="Arial"/>
-          <w:color w:val="000000"/>
-          <w:sz w:val="20"/>
-          <w:szCs w:val="20"/>
-          <w:shd w:val="clear" w:color="auto" w:fill="FFFFFF"/>
-        </w:rPr>
-        <w:t>Ice King: Okay, okay, okay, how far can you throw a hotdog?</w:t>
-      </w:r>
-    </w:p>
-    <w:p>
-      <w:pPr>
-        <w:rPr>
-          <w:rFonts w:ascii="Georgia" w:eastAsia="Times New Roman" w:hAnsi="Georgia" w:cs="Arial"/>
-          <w:color w:val="000000"/>
-          <w:sz w:val="20"/>
-          <w:szCs w:val="20"/>
-          <w:shd w:val="clear" w:color="auto" w:fill="FFFFFF"/>
-        </w:rPr>
-      </w:pPr>
-      <w:r>
-        <w:rPr>
-          <w:rFonts w:ascii="Georgia" w:eastAsia="Times New Roman" w:hAnsi="Georgia" w:cs="Arial"/>
-          <w:color w:val="000000"/>
-          <w:sz w:val="20"/>
-          <w:szCs w:val="20"/>
-          <w:shd w:val="clear" w:color="auto" w:fill="FFFFFF"/>
-        </w:rPr>
-        <w:t>Finn: I don’t know</w:t>
-      </w:r>
-      <w:proofErr w:type="gramStart"/>
-      <w:r>
-        <w:rPr>
-          <w:rFonts w:ascii="Georgia" w:eastAsia="Times New Roman" w:hAnsi="Georgia" w:cs="Arial"/>
-          <w:color w:val="000000"/>
-          <w:sz w:val="20"/>
-          <w:szCs w:val="20"/>
-          <w:shd w:val="clear" w:color="auto" w:fill="FFFFFF"/>
-        </w:rPr>
-        <w:t>,</w:t>
-      </w:r>
-      <w:proofErr w:type="gramEnd"/>
-      <w:r>
-        <w:rPr>
-          <w:rFonts w:ascii="Georgia" w:eastAsia="Times New Roman" w:hAnsi="Georgia" w:cs="Arial"/>
-          <w:color w:val="000000"/>
-          <w:sz w:val="20"/>
-          <w:szCs w:val="20"/>
-          <w:shd w:val="clear" w:color="auto" w:fill="FFFFFF"/>
-        </w:rPr>
-        <w:t xml:space="preserve"> how far can you throw a hotdog?</w:t>
-      </w:r>
-    </w:p>
-    <w:p>
-      <w:pPr>
-        <w:rPr>
-          <w:rFonts w:ascii="Georgia" w:eastAsia="Times New Roman" w:hAnsi="Georgia" w:cs="Arial"/>
-          <w:color w:val="000000"/>
-          <w:sz w:val="20"/>
-          <w:szCs w:val="20"/>
-          <w:shd w:val="clear" w:color="auto" w:fill="FFFFFF"/>
-        </w:rPr>
-      </w:pPr>
-      <w:r>
-        <w:rPr>
-          <w:rFonts w:ascii="Georgia" w:eastAsia="Times New Roman" w:hAnsi="Georgia" w:cs="Arial"/>
-          <w:color w:val="000000"/>
-          <w:sz w:val="20"/>
-          <w:szCs w:val="20"/>
-          <w:shd w:val="clear" w:color="auto" w:fill="FFFFFF"/>
-        </w:rPr>
-        <w:t>Ice King: IT MATTERS WHEN YOU GOT YOUR TONSOLS OUT!!! HAHAHAHAHAHAH</w:t>
-      </w:r>
-    </w:p>
-    <w:p>
-      <w:pPr>
-        <w:rPr>
-          <w:rFonts w:ascii="Georgia" w:eastAsia="Times New Roman" w:hAnsi="Georgia" w:cs="Arial"/>
-          <w:color w:val="000000"/>
-          <w:sz w:val="20"/>
-          <w:szCs w:val="20"/>
-          <w:shd w:val="clear" w:color="auto" w:fill="FFFFFF"/>
-        </w:rPr>
-      </w:pPr>
-      <w:r>
-        <w:rPr>
-          <w:rFonts w:ascii="Georgia" w:eastAsia="Times New Roman" w:hAnsi="Georgia" w:cs="Arial"/>
-          <w:color w:val="000000"/>
-          <w:sz w:val="20"/>
-          <w:szCs w:val="20"/>
-          <w:shd w:val="clear" w:color="auto" w:fill="FFFFFF"/>
-        </w:rPr>
-        <w:t xml:space="preserve">LSP: what…. The….. </w:t>
-      </w:r>
-      <w:proofErr w:type="gramStart"/>
-      <w:r>
-        <w:rPr>
-          <w:rFonts w:ascii="Georgia" w:eastAsia="Times New Roman" w:hAnsi="Georgia" w:cs="Arial"/>
-          <w:color w:val="000000"/>
-          <w:sz w:val="20"/>
-          <w:szCs w:val="20"/>
-          <w:shd w:val="clear" w:color="auto" w:fill="FFFFFF"/>
-        </w:rPr>
-        <w:t>lump</w:t>
-      </w:r>
-      <w:proofErr w:type="gramEnd"/>
-      <w:r>
-        <w:rPr>
-          <w:rFonts w:ascii="Georgia" w:eastAsia="Times New Roman" w:hAnsi="Georgia" w:cs="Arial"/>
-          <w:color w:val="000000"/>
-          <w:sz w:val="20"/>
-          <w:szCs w:val="20"/>
-          <w:shd w:val="clear" w:color="auto" w:fill="FFFFFF"/>
-        </w:rPr>
-        <w:t>….</w:t>
-      </w:r>
-    </w:p>
-    <w:p>
-      <w:pPr>
-        <w:rPr>
-          <w:rFonts w:ascii="Georgia" w:eastAsia="Times New Roman" w:hAnsi="Georgia" w:cs="Arial"/>
-          <w:color w:val="000000"/>
-          <w:sz w:val="20"/>
-          <w:szCs w:val="20"/>
-          <w:shd w:val="clear" w:color="auto" w:fill="FFFFFF"/>
-        </w:rPr>
-      </w:pPr>
-      <w:r>
-        <w:rPr>
-          <w:rFonts w:ascii="Georgia" w:eastAsia="Times New Roman" w:hAnsi="Georgia" w:cs="Arial"/>
-          <w:color w:val="000000"/>
-          <w:sz w:val="20"/>
-          <w:szCs w:val="20"/>
-          <w:shd w:val="clear" w:color="auto" w:fill="FFFFFF"/>
-        </w:rPr>
-        <w:t>Finn: That wasn’t funny at all. Goodbye Ice King.</w:t>
-      </w:r>
-    </w:p>
-    <w:p>
-      <w:pPr>
-        <w:rPr>
-          <w:rFonts w:ascii="Georgia" w:eastAsia="Times New Roman" w:hAnsi="Georgia" w:cs="Arial"/>
-          <w:color w:val="000000"/>
-          <w:sz w:val="20"/>
-          <w:szCs w:val="20"/>
-          <w:shd w:val="clear" w:color="auto" w:fill="FFFFFF"/>
-        </w:rPr>
-      </w:pPr>
-      <w:r>
-        <w:rPr>
-          <w:rFonts w:ascii="Georgia" w:eastAsia="Times New Roman" w:hAnsi="Georgia" w:cs="Arial"/>
-          <w:color w:val="000000"/>
-          <w:sz w:val="20"/>
-          <w:szCs w:val="20"/>
-          <w:shd w:val="clear" w:color="auto" w:fill="FFFFFF"/>
-        </w:rPr>
-        <w:t xml:space="preserve">Ice King: You just </w:t>
+        <w:t xml:space="preserve">, I uh…. </w:t>
       </w:r>
       <w:proofErr w:type="spellStart"/>
       <w:r>
@@ -6534,7 +7180,7 @@
           <w:szCs w:val="20"/>
           <w:shd w:val="clear" w:color="auto" w:fill="FFFFFF"/>
         </w:rPr>
-        <w:t>gotta</w:t>
+        <w:t>Er</w:t>
       </w:r>
       <w:proofErr w:type="spellEnd"/>
       <w:r>
@@ -6545,94 +7191,84 @@
           <w:szCs w:val="20"/>
           <w:shd w:val="clear" w:color="auto" w:fill="FFFFFF"/>
         </w:rPr>
-        <w:t xml:space="preserve"> think about it and let it sit on your brain a bit.</w:t>
-      </w:r>
-    </w:p>
-    <w:p>
-      <w:pPr>
-        <w:rPr>
-          <w:rFonts w:ascii="Georgia" w:eastAsia="Times New Roman" w:hAnsi="Georgia" w:cs="Arial"/>
-          <w:color w:val="000000"/>
-          <w:sz w:val="20"/>
-          <w:szCs w:val="20"/>
-          <w:shd w:val="clear" w:color="auto" w:fill="FFFFFF"/>
-        </w:rPr>
-      </w:pPr>
-      <w:r>
-        <w:rPr>
-          <w:rFonts w:ascii="Georgia" w:eastAsia="Times New Roman" w:hAnsi="Georgia" w:cs="Arial"/>
-          <w:color w:val="000000"/>
-          <w:sz w:val="20"/>
-          <w:szCs w:val="20"/>
-          <w:shd w:val="clear" w:color="auto" w:fill="FFFFFF"/>
-        </w:rPr>
-        <w:t>Finn: GET OUT OF HERE ICE KING!</w:t>
-      </w:r>
-    </w:p>
-    <w:p>
-      <w:pPr>
-        <w:rPr>
-          <w:rFonts w:ascii="Georgia" w:eastAsia="Times New Roman" w:hAnsi="Georgia" w:cs="Arial"/>
-          <w:color w:val="000000"/>
-          <w:sz w:val="20"/>
-          <w:szCs w:val="20"/>
-          <w:shd w:val="clear" w:color="auto" w:fill="FFFFFF"/>
-        </w:rPr>
-      </w:pPr>
-      <w:r>
-        <w:rPr>
-          <w:rFonts w:ascii="Georgia" w:eastAsia="Times New Roman" w:hAnsi="Georgia" w:cs="Arial"/>
-          <w:color w:val="000000"/>
-          <w:sz w:val="20"/>
-          <w:szCs w:val="20"/>
-          <w:shd w:val="clear" w:color="auto" w:fill="FFFFFF"/>
-        </w:rPr>
-        <w:t>(Ice King leaves to the right).</w:t>
-      </w:r>
-    </w:p>
-    <w:p>
-      <w:pPr>
-        <w:rPr>
-          <w:rFonts w:ascii="Georgia" w:eastAsia="Times New Roman" w:hAnsi="Georgia" w:cs="Arial"/>
-          <w:color w:val="000000"/>
-          <w:sz w:val="20"/>
-          <w:szCs w:val="20"/>
-          <w:shd w:val="clear" w:color="auto" w:fill="FFFFFF"/>
-        </w:rPr>
-      </w:pPr>
-      <w:r>
-        <w:rPr>
-          <w:rFonts w:ascii="Georgia" w:eastAsia="Times New Roman" w:hAnsi="Georgia" w:cs="Arial"/>
-          <w:color w:val="000000"/>
-          <w:sz w:val="20"/>
-          <w:szCs w:val="20"/>
-          <w:shd w:val="clear" w:color="auto" w:fill="FFFFFF"/>
-        </w:rPr>
-        <w:t xml:space="preserve"> </w:t>
-      </w:r>
-      <w:r>
-        <w:rPr>
-          <w:rFonts w:ascii="Georgia" w:eastAsia="Times New Roman" w:hAnsi="Georgia" w:cs="Arial"/>
-          <w:color w:val="000000"/>
-          <w:sz w:val="20"/>
-          <w:szCs w:val="20"/>
-          <w:shd w:val="clear" w:color="auto" w:fill="FFFFFF"/>
-        </w:rPr>
-        <w:t>(level begins)</w:t>
+        <w:t xml:space="preserve">…. I…. What’s that Gunter? Okay Daddy’s coming. </w:t>
+      </w:r>
+      <w:proofErr w:type="spellStart"/>
+      <w:r>
+        <w:rPr>
+          <w:rFonts w:ascii="Georgia" w:eastAsia="Times New Roman" w:hAnsi="Georgia" w:cs="Arial"/>
+          <w:color w:val="000000"/>
+          <w:sz w:val="20"/>
+          <w:szCs w:val="20"/>
+          <w:shd w:val="clear" w:color="auto" w:fill="FFFFFF"/>
+        </w:rPr>
+        <w:t>Gotta</w:t>
+      </w:r>
+      <w:proofErr w:type="spellEnd"/>
+      <w:r>
+        <w:rPr>
+          <w:rFonts w:ascii="Georgia" w:eastAsia="Times New Roman" w:hAnsi="Georgia" w:cs="Arial"/>
+          <w:color w:val="000000"/>
+          <w:sz w:val="20"/>
+          <w:szCs w:val="20"/>
+          <w:shd w:val="clear" w:color="auto" w:fill="FFFFFF"/>
+        </w:rPr>
+        <w:t xml:space="preserve"> go guys, Gunter said he made a wonderful steak and lobster dinner and I shouldn’t be late!</w:t>
+      </w:r>
+    </w:p>
+    <w:p>
+      <w:pPr>
+        <w:rPr>
+          <w:rFonts w:ascii="Georgia" w:eastAsia="Times New Roman" w:hAnsi="Georgia" w:cs="Arial"/>
+          <w:color w:val="000000"/>
+          <w:sz w:val="20"/>
+          <w:szCs w:val="20"/>
+          <w:shd w:val="clear" w:color="auto" w:fill="FFFFFF"/>
+        </w:rPr>
+      </w:pPr>
+      <w:r>
+        <w:rPr>
+          <w:rFonts w:ascii="Georgia" w:eastAsia="Times New Roman" w:hAnsi="Georgia" w:cs="Arial"/>
+          <w:color w:val="000000"/>
+          <w:sz w:val="20"/>
+          <w:szCs w:val="20"/>
+          <w:shd w:val="clear" w:color="auto" w:fill="FFFFFF"/>
+        </w:rPr>
+        <w:t>(Ice King exits)</w:t>
+      </w:r>
+    </w:p>
+    <w:p>
+      <w:pPr>
+        <w:rPr>
+          <w:rFonts w:ascii="Georgia" w:eastAsia="Times New Roman" w:hAnsi="Georgia" w:cs="Arial"/>
+          <w:color w:val="000000"/>
+          <w:sz w:val="20"/>
+          <w:szCs w:val="20"/>
+          <w:shd w:val="clear" w:color="auto" w:fill="FFFFFF"/>
+        </w:rPr>
+      </w:pPr>
+      <w:r>
+        <w:rPr>
+          <w:rFonts w:ascii="Georgia" w:eastAsia="Times New Roman" w:hAnsi="Georgia" w:cs="Arial"/>
+          <w:color w:val="000000"/>
+          <w:sz w:val="20"/>
+          <w:szCs w:val="20"/>
+          <w:shd w:val="clear" w:color="auto" w:fill="FFFFFF"/>
+        </w:rPr>
+        <w:t>Finn: That Ice King is such an oxymoron. Let’s go get the Enchiridion from the Ice Kingdom.</w:t>
       </w:r>
       <w:bookmarkStart w:id="0" w:name="_GoBack"/>
       <w:bookmarkEnd w:id="0"/>
-    </w:p>
-    <w:p>
-      <w:pPr>
-        <w:rPr>
-          <w:rFonts w:ascii="Georgia" w:eastAsia="Times New Roman" w:hAnsi="Georgia" w:cs="Arial"/>
-          <w:color w:val="000000"/>
-          <w:sz w:val="20"/>
-          <w:szCs w:val="20"/>
-          <w:shd w:val="clear" w:color="auto" w:fill="FFFFFF"/>
-        </w:rPr>
-      </w:pPr>
+      <w:r>
+        <w:rPr>
+          <w:rFonts w:ascii="Georgia" w:eastAsia="Times New Roman" w:hAnsi="Georgia" w:cs="Arial"/>
+          <w:color w:val="000000"/>
+          <w:sz w:val="20"/>
+          <w:szCs w:val="20"/>
+          <w:shd w:val="clear" w:color="auto" w:fill="FFFFFF"/>
+        </w:rPr>
+        <w:t xml:space="preserve"> </w:t>
+      </w:r>
     </w:p>
     <w:p>
       <w:pPr>
@@ -7564,7 +8200,7 @@
 </file>
 
 <file path=customXml/itemProps1.xml><?xml version="1.0" encoding="utf-8"?>
-<ds:datastoreItem xmlns:ds="http://schemas.openxmlformats.org/officeDocument/2006/customXml" ds:itemID="{E2352C3E-EF30-4880-848C-3BF9C5BB2A20}">
+<ds:datastoreItem xmlns:ds="http://schemas.openxmlformats.org/officeDocument/2006/customXml" ds:itemID="{17238773-1F28-4ACC-B6D7-7E3978E215C2}">
   <ds:schemaRefs>
     <ds:schemaRef ds:uri="http://schemas.openxmlformats.org/officeDocument/2006/bibliography"/>
   </ds:schemaRefs>

</xml_diff>